<commit_message>
Added meeting minutes for client meeting on friday. Also updated project plan to reflect data changes
</commit_message>
<xml_diff>
--- a/Project Docs/Project Plan (20.2.2023).docx
+++ b/Project Docs/Project Plan (20.2.2023).docx
@@ -7985,7 +7985,16 @@
         <w:t>,</w:t>
       </w:r>
       <w:r>
-        <w:t xml:space="preserve"> I would like to tag my drawing with my age so that the scorers know the age of the person who drew the picture.</w:t>
+        <w:t xml:space="preserve"> I would like to tag my drawing with my </w:t>
+      </w:r>
+      <w:r>
+        <w:t xml:space="preserve">first name and </w:t>
+      </w:r>
+      <w:r>
+        <w:t>age so that the scorers know the age of the person who drew the picture</w:t>
+      </w:r>
+      <w:r>
+        <w:t>, and if the drawing is showcased, my name and age can be displayed along with the drawing.</w:t>
       </w:r>
     </w:p>
     <w:p>
@@ -8039,6 +8048,7 @@
           <w:color w:val="000000"/>
           <w:shd w:val="clear" w:color="auto" w:fill="FFFFFF"/>
         </w:rPr>
+        <w:lastRenderedPageBreak/>
         <w:t xml:space="preserve">The admin portal will not </w:t>
       </w:r>
       <w:r>
@@ -8067,7 +8077,6 @@
       </w:pPr>
       <w:bookmarkStart w:id="22" w:name="_Toc127711564"/>
       <w:r>
-        <w:lastRenderedPageBreak/>
         <w:t>4.0</w:t>
       </w:r>
       <w:r>
@@ -8496,6 +8505,7 @@
         <w:spacing w:line="276" w:lineRule="auto"/>
       </w:pPr>
       <w:r>
+        <w:lastRenderedPageBreak/>
         <w:t>Minutes and participants will be recorded during each meeting so we can reflect and review what has been said and decided.</w:t>
       </w:r>
     </w:p>
@@ -8507,7 +8517,6 @@
       <w:bookmarkStart w:id="33" w:name="_Toc127558060"/>
       <w:bookmarkStart w:id="34" w:name="_Toc127711573"/>
       <w:r>
-        <w:lastRenderedPageBreak/>
         <w:t>4.2.3 GitHub Workflow</w:t>
       </w:r>
       <w:bookmarkEnd w:id="33"/>
@@ -8807,7 +8816,15 @@
           <w:rStyle w:val="normaltextrun"/>
           <w:rFonts w:ascii="Calibri" w:hAnsi="Calibri" w:cs="Calibri"/>
         </w:rPr>
-        <w:t>After the initial planning and design phase, the project will be developed in two-week sprints where the team will work through the sprint backlog and complete the tasks that are the most important at the time. During the whole development lifecycle, the team will attend weekly meetups to discuss the progress, identify any issues, and make sure that the project is running smoothly.</w:t>
+        <w:t xml:space="preserve">After the initial planning and design phase, the project will be developed in two-week sprints where the team will work through the sprint backlog and complete the tasks that are the most important at </w:t>
+      </w:r>
+      <w:r>
+        <w:rPr>
+          <w:rStyle w:val="normaltextrun"/>
+          <w:rFonts w:ascii="Calibri" w:hAnsi="Calibri" w:cs="Calibri"/>
+        </w:rPr>
+        <w:lastRenderedPageBreak/>
+        <w:t>the time. During the whole development lifecycle, the team will attend weekly meetups to discuss the progress, identify any issues, and make sure that the project is running smoothly.</w:t>
       </w:r>
       <w:r>
         <w:rPr>
@@ -8827,7 +8844,6 @@
         <w:rPr>
           <w:rStyle w:val="normaltextrun"/>
         </w:rPr>
-        <w:lastRenderedPageBreak/>
         <w:t>4.3.4 Testing</w:t>
       </w:r>
       <w:bookmarkEnd w:id="42"/>
@@ -9159,6 +9175,7 @@
       </w:pPr>
       <w:bookmarkStart w:id="59" w:name="_Toc127711588"/>
       <w:r>
+        <w:lastRenderedPageBreak/>
         <w:t>5.4.3 Image Storage</w:t>
       </w:r>
       <w:bookmarkEnd w:id="59"/>
@@ -9185,7 +9202,6 @@
       <w:bookmarkStart w:id="60" w:name="_Toc127558014"/>
       <w:bookmarkStart w:id="61" w:name="_Toc127711589"/>
       <w:r>
-        <w:lastRenderedPageBreak/>
         <w:t>5</w:t>
       </w:r>
       <w:r>
@@ -10013,6 +10029,7 @@
           <w:rStyle w:val="normaltextrun"/>
           <w:rFonts w:ascii="Calibri" w:hAnsi="Calibri" w:cs="Calibri"/>
         </w:rPr>
+        <w:lastRenderedPageBreak/>
         <w:t>Develop the functionality of the client-side applications.</w:t>
       </w:r>
       <w:r>
@@ -10041,7 +10058,6 @@
           <w:b/>
           <w:bCs/>
         </w:rPr>
-        <w:lastRenderedPageBreak/>
         <w:t>Checklist</w:t>
       </w:r>
       <w:r>
@@ -13919,7 +13935,21 @@
         <w:t>the Android drawing application will be fully functional and tested.</w:t>
       </w:r>
       <w:r>
-        <w:t xml:space="preserve"> The API will be working, and drawings will be unloadable to a database.</w:t>
+        <w:t xml:space="preserve"> The API will be working, and drawings will be </w:t>
+      </w:r>
+      <w:proofErr w:type="spellStart"/>
+      <w:r>
+        <w:t>u</w:t>
+      </w:r>
+      <w:r>
+        <w:t>p</w:t>
+      </w:r>
+      <w:r>
+        <w:t>loadable</w:t>
+      </w:r>
+      <w:proofErr w:type="spellEnd"/>
+      <w:r>
+        <w:t xml:space="preserve"> to a database.</w:t>
       </w:r>
     </w:p>
     <w:p>

</xml_diff>

<commit_message>
Added simple wireframe for Admin App. Needs more work but i think all the elements are now there. Just needs tidying up and some boxes added.
</commit_message>
<xml_diff>
--- a/Project Docs/Project Plan (20.2.2023).docx
+++ b/Project Docs/Project Plan (20.2.2023).docx
@@ -7836,6 +7836,7 @@
         <w:spacing w:before="0" w:beforeAutospacing="0" w:after="0" w:afterAutospacing="0" w:line="276" w:lineRule="auto"/>
         <w:textAlignment w:val="baseline"/>
         <w:rPr>
+          <w:rStyle w:val="normaltextrun"/>
           <w:rFonts w:ascii="Calibri" w:hAnsi="Calibri" w:cs="Calibri"/>
           <w:sz w:val="22"/>
           <w:szCs w:val="22"/>
@@ -7876,6 +7877,31 @@
           <w:szCs w:val="22"/>
         </w:rPr>
         <w:t xml:space="preserve"> I would like to upload pictures at the end of the session so that I can review and score them later.</w:t>
+      </w:r>
+    </w:p>
+    <w:p>
+      <w:pPr>
+        <w:pStyle w:val="paragraph"/>
+        <w:numPr>
+          <w:ilvl w:val="1"/>
+          <w:numId w:val="4"/>
+        </w:numPr>
+        <w:spacing w:before="0" w:beforeAutospacing="0" w:after="0" w:afterAutospacing="0" w:line="276" w:lineRule="auto"/>
+        <w:textAlignment w:val="baseline"/>
+        <w:rPr>
+          <w:rFonts w:ascii="Calibri" w:hAnsi="Calibri" w:cs="Calibri"/>
+          <w:sz w:val="22"/>
+          <w:szCs w:val="22"/>
+        </w:rPr>
+      </w:pPr>
+      <w:r>
+        <w:rPr>
+          <w:rStyle w:val="normaltextrun"/>
+          <w:rFonts w:ascii="Calibri" w:hAnsi="Calibri" w:cs="Calibri"/>
+          <w:sz w:val="22"/>
+          <w:szCs w:val="22"/>
+        </w:rPr>
+        <w:t>As an event manager, I would like to be able to edit our disclaimer.</w:t>
       </w:r>
     </w:p>
     <w:p>

</xml_diff>